<commit_message>
added tracebility matrix and updated user stories for typos
</commit_message>
<xml_diff>
--- a/documentation/User Stories.docx
+++ b/documentation/User Stories.docx
@@ -44,7 +44,7 @@
           </w:p>
           <w:p>
             <w:r>
-              <w:t>Creation of Home Page</w:t>
+              <w:t>Environment Setup</w:t>
             </w:r>
           </w:p>
         </w:tc>
@@ -162,29 +162,39 @@
           </w:p>
           <w:p>
             <w:r>
-              <w:t xml:space="preserve">As a </w:t>
-            </w:r>
-            <w:r>
-              <w:t>developer</w:t>
-            </w:r>
+              <w:t xml:space="preserve">As </w:t>
+            </w:r>
+            <w:proofErr w:type="spellStart"/>
+            <w:proofErr w:type="gramStart"/>
+            <w:r>
+              <w:t>a</w:t>
+            </w:r>
+            <w:proofErr w:type="spellEnd"/>
+            <w:proofErr w:type="gramEnd"/>
             <w:r>
               <w:t xml:space="preserve"> </w:t>
             </w:r>
-          </w:p>
-          <w:p>
-            <w:r>
-              <w:t xml:space="preserve">I want </w:t>
-            </w:r>
-            <w:r>
-              <w:t>create a home page</w:t>
-            </w:r>
-          </w:p>
-          <w:p>
-            <w:r>
-              <w:t xml:space="preserve">so that </w:t>
-            </w:r>
-            <w:r>
-              <w:t>I can have a landing page for my application.</w:t>
+            <w:r>
+              <w:t>administrator</w:t>
+            </w:r>
+            <w:r>
+              <w:t xml:space="preserve"> </w:t>
+            </w:r>
+          </w:p>
+          <w:p>
+            <w:r>
+              <w:t>I need to setup the environment to deploy my code on cloud.</w:t>
+            </w:r>
+          </w:p>
+          <w:p>
+            <w:r>
+              <w:t xml:space="preserve">Setup Environments include Creating Virtual Machine, </w:t>
+            </w:r>
+            <w:r>
+              <w:t>install</w:t>
+            </w:r>
+            <w:r>
+              <w:t xml:space="preserve"> respective python libraries, creating Storage Account.</w:t>
             </w:r>
           </w:p>
         </w:tc>
@@ -216,26 +226,12 @@
           </w:p>
           <w:p>
             <w:r>
-              <w:t xml:space="preserve">Given </w:t>
-            </w:r>
-            <w:r>
-              <w:t>the user tries to log in</w:t>
-            </w:r>
-          </w:p>
-          <w:p>
-            <w:r>
-              <w:t xml:space="preserve">When </w:t>
-            </w:r>
-            <w:r>
-              <w:t>the authentication is successful</w:t>
-            </w:r>
-          </w:p>
-          <w:p>
-            <w:r>
-              <w:t xml:space="preserve">Then </w:t>
-            </w:r>
-            <w:r>
-              <w:t>the home page with all the described controls opens up.</w:t>
+              <w:t>I will be able to access the virtual machine.</w:t>
+            </w:r>
+          </w:p>
+          <w:p>
+            <w:r>
+              <w:t>Do sanity check of packages after running Sample Command.</w:t>
             </w:r>
           </w:p>
         </w:tc>
@@ -287,7 +283,7 @@
               <w:t xml:space="preserve">Creation of </w:t>
             </w:r>
             <w:r>
-              <w:t>Backend DB(PostgreSQL)</w:t>
+              <w:t>solution architecture</w:t>
             </w:r>
           </w:p>
         </w:tc>
@@ -405,26 +401,18 @@
           </w:p>
           <w:p>
             <w:r>
-              <w:t xml:space="preserve">As a developer </w:t>
-            </w:r>
-          </w:p>
-          <w:p>
-            <w:r>
-              <w:t xml:space="preserve">I want </w:t>
-            </w:r>
-            <w:r>
-              <w:t>a backend database</w:t>
-            </w:r>
-          </w:p>
-          <w:p>
-            <w:r>
-              <w:t xml:space="preserve">so that </w:t>
-            </w:r>
-            <w:r>
-              <w:t>all the information is stored in the db</w:t>
-            </w:r>
-            <w:r>
-              <w:t>.</w:t>
+              <w:t xml:space="preserve">As a </w:t>
+            </w:r>
+            <w:r>
+              <w:t>Solution Architect</w:t>
+            </w:r>
+            <w:r>
+              <w:t xml:space="preserve"> </w:t>
+            </w:r>
+          </w:p>
+          <w:p>
+            <w:r>
+              <w:t>I need to give end to end solution and technology stack for Name Pronunciation tool.</w:t>
             </w:r>
           </w:p>
         </w:tc>
@@ -456,29 +444,12 @@
           </w:p>
           <w:p>
             <w:r>
-              <w:t xml:space="preserve">Given the user </w:t>
-            </w:r>
-            <w:r>
-              <w:t>requires to make any changes</w:t>
-            </w:r>
-          </w:p>
-          <w:p>
-            <w:r>
-              <w:t xml:space="preserve">When </w:t>
-            </w:r>
-            <w:r>
-              <w:t>this change is required to persist</w:t>
-            </w:r>
-          </w:p>
-          <w:p>
-            <w:r>
-              <w:t>Then</w:t>
-            </w:r>
-            <w:r>
-              <w:t xml:space="preserve"> all the necessary information is persisted in this backend db (PostgreSQL)</w:t>
-            </w:r>
-            <w:r>
-              <w:t>.</w:t>
+              <w:t>Provide Design Approach Document.</w:t>
+            </w:r>
+          </w:p>
+          <w:p>
+            <w:r>
+              <w:t>Architectural Diagram.</w:t>
             </w:r>
           </w:p>
         </w:tc>
@@ -530,7 +501,7 @@
               <w:t xml:space="preserve">Creation of </w:t>
             </w:r>
             <w:r>
-              <w:t>REST API services</w:t>
+              <w:t>Web UI</w:t>
             </w:r>
           </w:p>
         </w:tc>
@@ -653,21 +624,18 @@
           </w:p>
           <w:p>
             <w:r>
-              <w:t xml:space="preserve">I want </w:t>
-            </w:r>
-            <w:r>
-              <w:t>REST API services</w:t>
-            </w:r>
-          </w:p>
-          <w:p>
-            <w:r>
-              <w:t xml:space="preserve">so that </w:t>
-            </w:r>
-            <w:r>
-              <w:t>I can integrate and define my business logics to my front end</w:t>
-            </w:r>
-            <w:r>
-              <w:t>.</w:t>
+              <w:t xml:space="preserve">I want create a </w:t>
+            </w:r>
+            <w:r>
+              <w:t>Web UI.</w:t>
+            </w:r>
+          </w:p>
+          <w:p>
+            <w:r>
+              <w:t>So</w:t>
+            </w:r>
+            <w:r>
+              <w:t xml:space="preserve"> that I can have a landing page for my application.</w:t>
             </w:r>
           </w:p>
         </w:tc>
@@ -699,6 +667,463 @@
           </w:p>
           <w:p>
             <w:r>
+              <w:t>Given the user tries to log in</w:t>
+            </w:r>
+          </w:p>
+          <w:p>
+            <w:r>
+              <w:t>When the authentication is successful</w:t>
+            </w:r>
+          </w:p>
+          <w:p>
+            <w:r>
+              <w:t>Then the home page with all the described controls opens up.</w:t>
+            </w:r>
+          </w:p>
+        </w:tc>
+      </w:tr>
+    </w:tbl>
+    <w:p/>
+    <w:p/>
+    <w:p/>
+    <w:p/>
+    <w:p/>
+    <w:p/>
+    <w:p/>
+    <w:tbl>
+      <w:tblPr>
+        <w:tblStyle w:val="TableGrid"/>
+        <w:tblW w:w="0" w:type="auto"/>
+        <w:tblLook w:val="04A0" w:firstRow="1" w:lastRow="0" w:firstColumn="1" w:lastColumn="0" w:noHBand="0" w:noVBand="1"/>
+      </w:tblPr>
+      <w:tblGrid>
+        <w:gridCol w:w="3116"/>
+        <w:gridCol w:w="3117"/>
+        <w:gridCol w:w="3117"/>
+      </w:tblGrid>
+      <w:tr>
+        <w:tc>
+          <w:tcPr>
+            <w:tcW w:w="3116" w:type="dxa"/>
+          </w:tcPr>
+          <w:p>
+            <w:pPr>
+              <w:rPr>
+                <w:sz w:val="28"/>
+                <w:szCs w:val="28"/>
+              </w:rPr>
+            </w:pPr>
+            <w:r>
+              <w:rPr>
+                <w:b/>
+                <w:bCs/>
+                <w:sz w:val="28"/>
+                <w:szCs w:val="28"/>
+              </w:rPr>
+              <w:lastRenderedPageBreak/>
+              <w:t>Title</w:t>
+            </w:r>
+            <w:r>
+              <w:rPr>
+                <w:sz w:val="28"/>
+                <w:szCs w:val="28"/>
+              </w:rPr>
+              <w:t>:</w:t>
+            </w:r>
+          </w:p>
+          <w:p>
+            <w:r>
+              <w:t>Creation of Backend DB(PostgreSQL)</w:t>
+            </w:r>
+          </w:p>
+        </w:tc>
+        <w:tc>
+          <w:tcPr>
+            <w:tcW w:w="3117" w:type="dxa"/>
+          </w:tcPr>
+          <w:p>
+            <w:pPr>
+              <w:rPr>
+                <w:b/>
+                <w:bCs/>
+                <w:sz w:val="28"/>
+                <w:szCs w:val="28"/>
+              </w:rPr>
+            </w:pPr>
+            <w:r>
+              <w:rPr>
+                <w:b/>
+                <w:bCs/>
+                <w:sz w:val="28"/>
+                <w:szCs w:val="28"/>
+              </w:rPr>
+              <w:t>Priority:</w:t>
+            </w:r>
+          </w:p>
+          <w:p>
+            <w:pPr>
+              <w:rPr>
+                <w:b/>
+                <w:bCs/>
+                <w:sz w:val="28"/>
+                <w:szCs w:val="28"/>
+              </w:rPr>
+            </w:pPr>
+            <w:r>
+              <w:t>High</w:t>
+            </w:r>
+          </w:p>
+        </w:tc>
+        <w:tc>
+          <w:tcPr>
+            <w:tcW w:w="3117" w:type="dxa"/>
+          </w:tcPr>
+          <w:p>
+            <w:pPr>
+              <w:rPr>
+                <w:b/>
+                <w:bCs/>
+                <w:sz w:val="28"/>
+                <w:szCs w:val="28"/>
+              </w:rPr>
+            </w:pPr>
+            <w:r>
+              <w:rPr>
+                <w:b/>
+                <w:bCs/>
+                <w:sz w:val="28"/>
+                <w:szCs w:val="28"/>
+              </w:rPr>
+              <w:t>Estimate:</w:t>
+            </w:r>
+          </w:p>
+          <w:p>
+            <w:pPr>
+              <w:rPr>
+                <w:b/>
+                <w:bCs/>
+                <w:sz w:val="28"/>
+                <w:szCs w:val="28"/>
+              </w:rPr>
+            </w:pPr>
+            <w:r>
+              <w:t>1</w:t>
+            </w:r>
+            <w:r>
+              <w:rPr>
+                <w:b/>
+                <w:bCs/>
+                <w:sz w:val="28"/>
+                <w:szCs w:val="28"/>
+              </w:rPr>
+              <w:t xml:space="preserve"> </w:t>
+            </w:r>
+            <w:r>
+              <w:t>day</w:t>
+            </w:r>
+          </w:p>
+        </w:tc>
+      </w:tr>
+      <w:tr>
+        <w:tc>
+          <w:tcPr>
+            <w:tcW w:w="9350" w:type="dxa"/>
+            <w:gridSpan w:val="3"/>
+          </w:tcPr>
+          <w:p>
+            <w:pPr>
+              <w:rPr>
+                <w:b/>
+                <w:bCs/>
+                <w:sz w:val="28"/>
+                <w:szCs w:val="28"/>
+              </w:rPr>
+            </w:pPr>
+            <w:r>
+              <w:rPr>
+                <w:b/>
+                <w:bCs/>
+                <w:sz w:val="28"/>
+                <w:szCs w:val="28"/>
+              </w:rPr>
+              <w:t>User Story:</w:t>
+            </w:r>
+          </w:p>
+          <w:p>
+            <w:r>
+              <w:t xml:space="preserve">As a developer </w:t>
+            </w:r>
+          </w:p>
+          <w:p>
+            <w:r>
+              <w:t>I want a backend database</w:t>
+            </w:r>
+          </w:p>
+          <w:p>
+            <w:r>
+              <w:t>so that all the information is stored in the db.</w:t>
+            </w:r>
+          </w:p>
+        </w:tc>
+      </w:tr>
+      <w:tr>
+        <w:tc>
+          <w:tcPr>
+            <w:tcW w:w="9350" w:type="dxa"/>
+            <w:gridSpan w:val="3"/>
+          </w:tcPr>
+          <w:p>
+            <w:pPr>
+              <w:rPr>
+                <w:b/>
+                <w:bCs/>
+                <w:sz w:val="28"/>
+                <w:szCs w:val="28"/>
+              </w:rPr>
+            </w:pPr>
+            <w:r>
+              <w:rPr>
+                <w:b/>
+                <w:bCs/>
+                <w:sz w:val="28"/>
+                <w:szCs w:val="28"/>
+              </w:rPr>
+              <w:t>Acceptance Criteria:</w:t>
+            </w:r>
+          </w:p>
+          <w:p>
+            <w:r>
+              <w:t>Given the user requires to make any changes</w:t>
+            </w:r>
+          </w:p>
+          <w:p>
+            <w:r>
+              <w:t>When this change is required to persist</w:t>
+            </w:r>
+          </w:p>
+          <w:p>
+            <w:r>
+              <w:t xml:space="preserve">Then all the necessary information is persisted in this backend </w:t>
+            </w:r>
+            <w:r>
+              <w:t>DB</w:t>
+            </w:r>
+            <w:r>
+              <w:t xml:space="preserve"> (PostgreSQL).</w:t>
+            </w:r>
+          </w:p>
+        </w:tc>
+      </w:tr>
+    </w:tbl>
+    <w:p/>
+    <w:tbl>
+      <w:tblPr>
+        <w:tblStyle w:val="TableGrid"/>
+        <w:tblW w:w="0" w:type="auto"/>
+        <w:tblLook w:val="04A0" w:firstRow="1" w:lastRow="0" w:firstColumn="1" w:lastColumn="0" w:noHBand="0" w:noVBand="1"/>
+      </w:tblPr>
+      <w:tblGrid>
+        <w:gridCol w:w="3116"/>
+        <w:gridCol w:w="3117"/>
+        <w:gridCol w:w="3117"/>
+      </w:tblGrid>
+      <w:tr>
+        <w:tc>
+          <w:tcPr>
+            <w:tcW w:w="3116" w:type="dxa"/>
+          </w:tcPr>
+          <w:p>
+            <w:pPr>
+              <w:rPr>
+                <w:sz w:val="28"/>
+                <w:szCs w:val="28"/>
+              </w:rPr>
+            </w:pPr>
+            <w:r>
+              <w:rPr>
+                <w:b/>
+                <w:bCs/>
+                <w:sz w:val="28"/>
+                <w:szCs w:val="28"/>
+              </w:rPr>
+              <w:t>Title</w:t>
+            </w:r>
+            <w:r>
+              <w:rPr>
+                <w:sz w:val="28"/>
+                <w:szCs w:val="28"/>
+              </w:rPr>
+              <w:t>:</w:t>
+            </w:r>
+          </w:p>
+          <w:p>
+            <w:r>
+              <w:t>Creation of REST API services</w:t>
+            </w:r>
+          </w:p>
+        </w:tc>
+        <w:tc>
+          <w:tcPr>
+            <w:tcW w:w="3117" w:type="dxa"/>
+          </w:tcPr>
+          <w:p>
+            <w:pPr>
+              <w:rPr>
+                <w:b/>
+                <w:bCs/>
+                <w:sz w:val="28"/>
+                <w:szCs w:val="28"/>
+              </w:rPr>
+            </w:pPr>
+            <w:r>
+              <w:rPr>
+                <w:b/>
+                <w:bCs/>
+                <w:sz w:val="28"/>
+                <w:szCs w:val="28"/>
+              </w:rPr>
+              <w:t>Priority:</w:t>
+            </w:r>
+          </w:p>
+          <w:p>
+            <w:pPr>
+              <w:rPr>
+                <w:b/>
+                <w:bCs/>
+                <w:sz w:val="28"/>
+                <w:szCs w:val="28"/>
+              </w:rPr>
+            </w:pPr>
+            <w:r>
+              <w:t>High</w:t>
+            </w:r>
+          </w:p>
+        </w:tc>
+        <w:tc>
+          <w:tcPr>
+            <w:tcW w:w="3117" w:type="dxa"/>
+          </w:tcPr>
+          <w:p>
+            <w:pPr>
+              <w:rPr>
+                <w:b/>
+                <w:bCs/>
+                <w:sz w:val="28"/>
+                <w:szCs w:val="28"/>
+              </w:rPr>
+            </w:pPr>
+            <w:r>
+              <w:rPr>
+                <w:b/>
+                <w:bCs/>
+                <w:sz w:val="28"/>
+                <w:szCs w:val="28"/>
+              </w:rPr>
+              <w:t>Estimate:</w:t>
+            </w:r>
+          </w:p>
+          <w:p>
+            <w:pPr>
+              <w:rPr>
+                <w:b/>
+                <w:bCs/>
+                <w:sz w:val="28"/>
+                <w:szCs w:val="28"/>
+              </w:rPr>
+            </w:pPr>
+            <w:r>
+              <w:t>1</w:t>
+            </w:r>
+            <w:r>
+              <w:rPr>
+                <w:b/>
+                <w:bCs/>
+                <w:sz w:val="28"/>
+                <w:szCs w:val="28"/>
+              </w:rPr>
+              <w:t xml:space="preserve"> </w:t>
+            </w:r>
+            <w:r>
+              <w:t>day</w:t>
+            </w:r>
+          </w:p>
+        </w:tc>
+      </w:tr>
+      <w:tr>
+        <w:tc>
+          <w:tcPr>
+            <w:tcW w:w="9350" w:type="dxa"/>
+            <w:gridSpan w:val="3"/>
+          </w:tcPr>
+          <w:p>
+            <w:pPr>
+              <w:rPr>
+                <w:b/>
+                <w:bCs/>
+                <w:sz w:val="28"/>
+                <w:szCs w:val="28"/>
+              </w:rPr>
+            </w:pPr>
+            <w:r>
+              <w:rPr>
+                <w:b/>
+                <w:bCs/>
+                <w:sz w:val="28"/>
+                <w:szCs w:val="28"/>
+              </w:rPr>
+              <w:t>User Story:</w:t>
+            </w:r>
+          </w:p>
+          <w:p>
+            <w:r>
+              <w:t xml:space="preserve">As a developer </w:t>
+            </w:r>
+          </w:p>
+          <w:p>
+            <w:r>
+              <w:t>I want REST API services</w:t>
+            </w:r>
+          </w:p>
+          <w:p>
+            <w:r>
+              <w:t xml:space="preserve">so that </w:t>
+            </w:r>
+            <w:r>
+              <w:t>I can integrate and define my business logics to my front end</w:t>
+            </w:r>
+            <w:r>
+              <w:t>.</w:t>
+            </w:r>
+          </w:p>
+        </w:tc>
+      </w:tr>
+      <w:tr>
+        <w:tc>
+          <w:tcPr>
+            <w:tcW w:w="9350" w:type="dxa"/>
+            <w:gridSpan w:val="3"/>
+          </w:tcPr>
+          <w:p>
+            <w:pPr>
+              <w:rPr>
+                <w:b/>
+                <w:bCs/>
+                <w:sz w:val="28"/>
+                <w:szCs w:val="28"/>
+              </w:rPr>
+            </w:pPr>
+            <w:r>
+              <w:rPr>
+                <w:b/>
+                <w:bCs/>
+                <w:sz w:val="28"/>
+                <w:szCs w:val="28"/>
+              </w:rPr>
+              <w:t>Acceptance Criteria:</w:t>
+            </w:r>
+          </w:p>
+          <w:p>
+            <w:r>
               <w:t xml:space="preserve">Given the user tries to </w:t>
             </w:r>
             <w:r>
@@ -716,6 +1141,220 @@
             </w:r>
             <w:r>
               <w:t>REST API carry out the necessary steps correctly.</w:t>
+            </w:r>
+          </w:p>
+        </w:tc>
+      </w:tr>
+    </w:tbl>
+    <w:p/>
+    <w:tbl>
+      <w:tblPr>
+        <w:tblStyle w:val="TableGrid"/>
+        <w:tblW w:w="0" w:type="auto"/>
+        <w:tblLook w:val="04A0" w:firstRow="1" w:lastRow="0" w:firstColumn="1" w:lastColumn="0" w:noHBand="0" w:noVBand="1"/>
+      </w:tblPr>
+      <w:tblGrid>
+        <w:gridCol w:w="3116"/>
+        <w:gridCol w:w="3117"/>
+        <w:gridCol w:w="3117"/>
+      </w:tblGrid>
+      <w:tr>
+        <w:tc>
+          <w:tcPr>
+            <w:tcW w:w="3116" w:type="dxa"/>
+          </w:tcPr>
+          <w:p>
+            <w:pPr>
+              <w:rPr>
+                <w:sz w:val="28"/>
+                <w:szCs w:val="28"/>
+              </w:rPr>
+            </w:pPr>
+            <w:r>
+              <w:rPr>
+                <w:b/>
+                <w:bCs/>
+                <w:sz w:val="28"/>
+                <w:szCs w:val="28"/>
+              </w:rPr>
+              <w:t>Title</w:t>
+            </w:r>
+            <w:r>
+              <w:rPr>
+                <w:sz w:val="28"/>
+                <w:szCs w:val="28"/>
+              </w:rPr>
+              <w:t>:</w:t>
+            </w:r>
+          </w:p>
+          <w:p>
+            <w:r>
+              <w:t>Deployment</w:t>
+            </w:r>
+          </w:p>
+        </w:tc>
+        <w:tc>
+          <w:tcPr>
+            <w:tcW w:w="3117" w:type="dxa"/>
+          </w:tcPr>
+          <w:p>
+            <w:pPr>
+              <w:rPr>
+                <w:b/>
+                <w:bCs/>
+                <w:sz w:val="28"/>
+                <w:szCs w:val="28"/>
+              </w:rPr>
+            </w:pPr>
+            <w:r>
+              <w:rPr>
+                <w:b/>
+                <w:bCs/>
+                <w:sz w:val="28"/>
+                <w:szCs w:val="28"/>
+              </w:rPr>
+              <w:t>Priority:</w:t>
+            </w:r>
+          </w:p>
+          <w:p>
+            <w:pPr>
+              <w:rPr>
+                <w:b/>
+                <w:bCs/>
+                <w:sz w:val="28"/>
+                <w:szCs w:val="28"/>
+              </w:rPr>
+            </w:pPr>
+            <w:r>
+              <w:t>High</w:t>
+            </w:r>
+          </w:p>
+        </w:tc>
+        <w:tc>
+          <w:tcPr>
+            <w:tcW w:w="3117" w:type="dxa"/>
+          </w:tcPr>
+          <w:p>
+            <w:pPr>
+              <w:rPr>
+                <w:b/>
+                <w:bCs/>
+                <w:sz w:val="28"/>
+                <w:szCs w:val="28"/>
+              </w:rPr>
+            </w:pPr>
+            <w:r>
+              <w:rPr>
+                <w:b/>
+                <w:bCs/>
+                <w:sz w:val="28"/>
+                <w:szCs w:val="28"/>
+              </w:rPr>
+              <w:t>Estimate:</w:t>
+            </w:r>
+          </w:p>
+          <w:p>
+            <w:pPr>
+              <w:rPr>
+                <w:b/>
+                <w:bCs/>
+                <w:sz w:val="28"/>
+                <w:szCs w:val="28"/>
+              </w:rPr>
+            </w:pPr>
+            <w:r>
+              <w:t>1</w:t>
+            </w:r>
+            <w:r>
+              <w:rPr>
+                <w:b/>
+                <w:bCs/>
+                <w:sz w:val="28"/>
+                <w:szCs w:val="28"/>
+              </w:rPr>
+              <w:t xml:space="preserve"> </w:t>
+            </w:r>
+            <w:r>
+              <w:t>day</w:t>
+            </w:r>
+          </w:p>
+        </w:tc>
+      </w:tr>
+      <w:tr>
+        <w:tc>
+          <w:tcPr>
+            <w:tcW w:w="9350" w:type="dxa"/>
+            <w:gridSpan w:val="3"/>
+          </w:tcPr>
+          <w:p>
+            <w:pPr>
+              <w:rPr>
+                <w:b/>
+                <w:bCs/>
+                <w:sz w:val="28"/>
+                <w:szCs w:val="28"/>
+              </w:rPr>
+            </w:pPr>
+            <w:r>
+              <w:rPr>
+                <w:b/>
+                <w:bCs/>
+                <w:sz w:val="28"/>
+                <w:szCs w:val="28"/>
+              </w:rPr>
+              <w:t>User Story:</w:t>
+            </w:r>
+          </w:p>
+          <w:p>
+            <w:r>
+              <w:t xml:space="preserve">As </w:t>
+            </w:r>
+            <w:proofErr w:type="spellStart"/>
+            <w:proofErr w:type="gramStart"/>
+            <w:r>
+              <w:t>a</w:t>
+            </w:r>
+            <w:proofErr w:type="spellEnd"/>
+            <w:proofErr w:type="gramEnd"/>
+            <w:r>
+              <w:t xml:space="preserve"> Administrator </w:t>
+            </w:r>
+          </w:p>
+          <w:p>
+            <w:r>
+              <w:t>I need to Deploy application on Azure Cloud</w:t>
+            </w:r>
+          </w:p>
+        </w:tc>
+      </w:tr>
+      <w:tr>
+        <w:tc>
+          <w:tcPr>
+            <w:tcW w:w="9350" w:type="dxa"/>
+            <w:gridSpan w:val="3"/>
+          </w:tcPr>
+          <w:p>
+            <w:pPr>
+              <w:rPr>
+                <w:b/>
+                <w:bCs/>
+                <w:sz w:val="28"/>
+                <w:szCs w:val="28"/>
+              </w:rPr>
+            </w:pPr>
+            <w:r>
+              <w:rPr>
+                <w:b/>
+                <w:bCs/>
+                <w:sz w:val="28"/>
+                <w:szCs w:val="28"/>
+              </w:rPr>
+              <w:t>Acceptance Criteria:</w:t>
+            </w:r>
+          </w:p>
+          <w:p>
+            <w:r>
+              <w:t>All the services running as expected on Azure Cloud.</w:t>
             </w:r>
           </w:p>
         </w:tc>
@@ -855,6 +1494,7 @@
     <w:lsdException w:name="HTML Sample" w:semiHidden="1" w:unhideWhenUsed="1"/>
     <w:lsdException w:name="HTML Typewriter" w:semiHidden="1" w:unhideWhenUsed="1"/>
     <w:lsdException w:name="HTML Variable" w:semiHidden="1" w:unhideWhenUsed="1"/>
+    <w:lsdException w:name="Normal Table" w:semiHidden="1" w:unhideWhenUsed="1"/>
     <w:lsdException w:name="annotation subject" w:semiHidden="1" w:unhideWhenUsed="1"/>
     <w:lsdException w:name="No List" w:semiHidden="1" w:unhideWhenUsed="1"/>
     <w:lsdException w:name="Outline List 1" w:semiHidden="1" w:unhideWhenUsed="1"/>
@@ -901,8 +1541,10 @@
     <w:lsdException w:name="Table Subtle 2" w:semiHidden="1" w:unhideWhenUsed="1"/>
     <w:lsdException w:name="Table Web 1" w:semiHidden="1" w:unhideWhenUsed="1"/>
     <w:lsdException w:name="Table Web 2" w:semiHidden="1" w:unhideWhenUsed="1"/>
+    <w:lsdException w:name="Table Web 3" w:semiHidden="1" w:unhideWhenUsed="1"/>
     <w:lsdException w:name="Balloon Text" w:semiHidden="1" w:unhideWhenUsed="1"/>
-    <w:lsdException w:name="Table Grid" w:uiPriority="39"/>
+    <w:lsdException w:name="Table Grid" w:semiHidden="1" w:uiPriority="39" w:unhideWhenUsed="1"/>
+    <w:lsdException w:name="Table Theme" w:semiHidden="1" w:unhideWhenUsed="1"/>
     <w:lsdException w:name="Placeholder Text" w:semiHidden="1"/>
     <w:lsdException w:name="No Spacing" w:uiPriority="1" w:qFormat="1"/>
     <w:lsdException w:name="Light Shading" w:uiPriority="60"/>
@@ -1127,6 +1769,7 @@
   <w:style w:type="paragraph" w:default="1" w:styleId="Normal">
     <w:name w:val="Normal"/>
     <w:qFormat/>
+    <w:rsid w:val="00A84DDD"/>
   </w:style>
   <w:style w:type="character" w:default="1" w:styleId="DefaultParagraphFont">
     <w:name w:val="Default Paragraph Font"/>
@@ -1220,7 +1863,7 @@
     </a:clrScheme>
     <a:fontScheme name="Office">
       <a:majorFont>
-        <a:latin typeface="Calibri Light" panose="020F0302020204030204"/>
+        <a:latin typeface="Calibri Light"/>
         <a:ea typeface=""/>
         <a:cs typeface=""/>
         <a:font script="Jpan" typeface="游ゴシック Light"/>
@@ -1272,7 +1915,7 @@
         <a:font script="Tfng" typeface="Ebrima"/>
       </a:majorFont>
       <a:minorFont>
-        <a:latin typeface="Calibri" panose="020F0502020204030204"/>
+        <a:latin typeface="Calibri"/>
         <a:ea typeface=""/>
         <a:cs typeface=""/>
         <a:font script="Jpan" typeface="游明朝"/>
@@ -1470,4 +2113,16 @@
     </a:ext>
   </a:extLst>
 </a:theme>
+</file>
+
+<file path=customXml/item1.xml><?xml version="1.0" encoding="utf-8"?>
+<b:Sources xmlns:b="http://schemas.openxmlformats.org/officeDocument/2006/bibliography" xmlns="http://schemas.openxmlformats.org/officeDocument/2006/bibliography" SelectedStyle="\APASixthEditionOfficeOnline.xsl" StyleName="APA" Version="6"/>
+</file>
+
+<file path=customXml/itemProps1.xml><?xml version="1.0" encoding="utf-8"?>
+<ds:datastoreItem xmlns:ds="http://schemas.openxmlformats.org/officeDocument/2006/customXml" ds:itemID="{ED766A8C-1311-4FE0-9C6E-ABA73A2F20C9}">
+  <ds:schemaRefs>
+    <ds:schemaRef ds:uri="http://schemas.openxmlformats.org/officeDocument/2006/bibliography"/>
+  </ds:schemaRefs>
+</ds:datastoreItem>
 </file>
</xml_diff>